<commit_message>
made some changes in the Frontend
</commit_message>
<xml_diff>
--- a/Final draft/10819486_Interim.docx
+++ b/Final draft/10819486_Interim.docx
@@ -1,6 +1,6 @@
 
 <file path=word/document.xml><?xml version="1.0" encoding="utf-8"?>
-<w:document xmlns:wpc="http://schemas.microsoft.com/office/word/2010/wordprocessingCanvas" xmlns:cx="http://schemas.microsoft.com/office/drawing/2014/chartex" xmlns:cx1="http://schemas.microsoft.com/office/drawing/2015/9/8/chartex" xmlns:cx2="http://schemas.microsoft.com/office/drawing/2015/10/21/chartex" xmlns:cx3="http://schemas.microsoft.com/office/drawing/2016/5/9/chartex" xmlns:cx4="http://schemas.microsoft.com/office/drawing/2016/5/10/chartex" xmlns:cx5="http://schemas.microsoft.com/office/drawing/2016/5/11/chartex" xmlns:cx6="http://schemas.microsoft.com/office/drawing/2016/5/12/chartex" xmlns:cx7="http://schemas.microsoft.com/office/drawing/2016/5/13/chartex" xmlns:cx8="http://schemas.microsoft.com/office/drawing/2016/5/14/chartex" xmlns:mc="http://schemas.openxmlformats.org/markup-compatibility/2006" xmlns:aink="http://schemas.microsoft.com/office/drawing/2016/ink" xmlns:am3d="http://schemas.microsoft.com/office/drawing/2017/model3d" xmlns:o="urn:schemas-microsoft-com:office:office" xmlns:oel="http://schemas.microsoft.com/office/2019/extlst" xmlns:r="http://schemas.openxmlformats.org/officeDocument/2006/relationships" xmlns:m="http://schemas.openxmlformats.org/officeDocument/2006/math" xmlns:v="urn:schemas-microsoft-com:vml" xmlns:wp14="http://schemas.microsoft.com/office/word/2010/wordprocessingDrawing" xmlns:wp="http://schemas.openxmlformats.org/drawingml/2006/wordprocessingDrawing" xmlns:w10="urn:schemas-microsoft-com:office:word" xmlns:w="http://schemas.openxmlformats.org/wordprocessingml/2006/main" xmlns:w14="http://schemas.microsoft.com/office/word/2010/wordml" xmlns:w15="http://schemas.microsoft.com/office/word/2012/wordml" xmlns:w16cex="http://schemas.microsoft.com/office/word/2018/wordml/cex" xmlns:w16cid="http://schemas.microsoft.com/office/word/2016/wordml/cid" xmlns:w16="http://schemas.microsoft.com/office/word/2018/wordml" xmlns:w16sdtdh="http://schemas.microsoft.com/office/word/2020/wordml/sdtdatahash" xmlns:w16se="http://schemas.microsoft.com/office/word/2015/wordml/symex" xmlns:wpg="http://schemas.microsoft.com/office/word/2010/wordprocessingGroup" xmlns:wpi="http://schemas.microsoft.com/office/word/2010/wordprocessingInk" xmlns:wne="http://schemas.microsoft.com/office/word/2006/wordml" xmlns:wps="http://schemas.microsoft.com/office/word/2010/wordprocessingShape" mc:Ignorable="w14 w15 w16se w16cid w16 w16cex w16sdtdh wp14">
+<w:document xmlns:wpc="http://schemas.microsoft.com/office/word/2010/wordprocessingCanvas" xmlns:cx="http://schemas.microsoft.com/office/drawing/2014/chartex" xmlns:cx1="http://schemas.microsoft.com/office/drawing/2015/9/8/chartex" xmlns:cx2="http://schemas.microsoft.com/office/drawing/2015/10/21/chartex" xmlns:cx3="http://schemas.microsoft.com/office/drawing/2016/5/9/chartex" xmlns:cx4="http://schemas.microsoft.com/office/drawing/2016/5/10/chartex" xmlns:cx5="http://schemas.microsoft.com/office/drawing/2016/5/11/chartex" xmlns:cx6="http://schemas.microsoft.com/office/drawing/2016/5/12/chartex" xmlns:cx7="http://schemas.microsoft.com/office/drawing/2016/5/13/chartex" xmlns:cx8="http://schemas.microsoft.com/office/drawing/2016/5/14/chartex" xmlns:mc="http://schemas.openxmlformats.org/markup-compatibility/2006" xmlns:aink="http://schemas.microsoft.com/office/drawing/2016/ink" xmlns:am3d="http://schemas.microsoft.com/office/drawing/2017/model3d" xmlns:o="urn:schemas-microsoft-com:office:office" xmlns:oel="http://schemas.microsoft.com/office/2019/extlst" xmlns:r="http://schemas.openxmlformats.org/officeDocument/2006/relationships" xmlns:m="http://schemas.openxmlformats.org/officeDocument/2006/math" xmlns:v="urn:schemas-microsoft-com:vml" xmlns:wp14="http://schemas.microsoft.com/office/word/2010/wordprocessingDrawing" xmlns:wp="http://schemas.openxmlformats.org/drawingml/2006/wordprocessingDrawing" xmlns:w10="urn:schemas-microsoft-com:office:word" xmlns:w="http://schemas.openxmlformats.org/wordprocessingml/2006/main" xmlns:w14="http://schemas.microsoft.com/office/word/2010/wordml" xmlns:w15="http://schemas.microsoft.com/office/word/2012/wordml" xmlns:w16cex="http://schemas.microsoft.com/office/word/2018/wordml/cex" xmlns:w16cid="http://schemas.microsoft.com/office/word/2016/wordml/cid" xmlns:w16="http://schemas.microsoft.com/office/word/2018/wordml" xmlns:w16du="http://schemas.microsoft.com/office/word/2023/wordml/word16du" xmlns:w16sdtdh="http://schemas.microsoft.com/office/word/2020/wordml/sdtdatahash" xmlns:w16se="http://schemas.microsoft.com/office/word/2015/wordml/symex" xmlns:wpg="http://schemas.microsoft.com/office/word/2010/wordprocessingGroup" xmlns:wpi="http://schemas.microsoft.com/office/word/2010/wordprocessingInk" xmlns:wne="http://schemas.microsoft.com/office/word/2006/wordml" xmlns:wps="http://schemas.microsoft.com/office/word/2010/wordprocessingShape" mc:Ignorable="w14 w15 w16se w16cid w16 w16cex w16sdtdh w16du wp14">
   <w:body>
     <w:p>
       <w:pPr>
@@ -235,7 +235,6 @@
         <w:t xml:space="preserve"> with React-</w:t>
       </w:r>
       <w:proofErr w:type="spellStart"/>
-      <w:proofErr w:type="gramStart"/>
       <w:r>
         <w:rPr>
           <w:sz w:val="48"/>
@@ -244,7 +243,6 @@
         <w:t>js</w:t>
       </w:r>
       <w:proofErr w:type="spellEnd"/>
-      <w:proofErr w:type="gramEnd"/>
     </w:p>
     <w:p>
       <w:pPr>
@@ -5063,14 +5061,9 @@
         <w:t xml:space="preserve">: Pie chart </w:t>
       </w:r>
       <w:r>
-        <w:t xml:space="preserve">showing the importance of clothing </w:t>
-      </w:r>
-      <w:proofErr w:type="gramStart"/>
-      <w:r>
-        <w:t>materials</w:t>
+        <w:t>showing the importance of clothing materials</w:t>
       </w:r>
       <w:bookmarkEnd w:id="3"/>
-      <w:proofErr w:type="gramEnd"/>
     </w:p>
     <w:p>
       <w:pPr>
@@ -7643,14 +7636,9 @@
         <w:fldChar w:fldCharType="end"/>
       </w:r>
       <w:r>
-        <w:t xml:space="preserve">: The Questionnaire about the best fitting size recommendation </w:t>
-      </w:r>
-      <w:proofErr w:type="gramStart"/>
-      <w:r>
-        <w:t>system</w:t>
+        <w:t>: The Questionnaire about the best fitting size recommendation system</w:t>
       </w:r>
       <w:bookmarkEnd w:id="12"/>
-      <w:proofErr w:type="gramEnd"/>
     </w:p>
     <w:p>
       <w:pPr>
@@ -7870,14 +7858,9 @@
         <w:t xml:space="preserve">: </w:t>
       </w:r>
       <w:r>
-        <w:t xml:space="preserve">Pie chart showing respondents’ </w:t>
-      </w:r>
-      <w:proofErr w:type="gramStart"/>
-      <w:r>
-        <w:t>gender</w:t>
+        <w:t>Pie chart showing respondents’ gender</w:t>
       </w:r>
       <w:bookmarkEnd w:id="13"/>
-      <w:proofErr w:type="gramEnd"/>
     </w:p>
     <w:p>
       <w:pPr>
@@ -7972,12 +7955,10 @@
       <w:r>
         <w:t xml:space="preserve">Pie chart showing respondents’ </w:t>
       </w:r>
-      <w:proofErr w:type="gramStart"/>
       <w:r>
         <w:t>Age</w:t>
       </w:r>
       <w:bookmarkEnd w:id="14"/>
-      <w:proofErr w:type="gramEnd"/>
     </w:p>
     <w:p>
       <w:pPr>
@@ -8233,14 +8214,9 @@
         <w:t xml:space="preserve">: </w:t>
       </w:r>
       <w:r>
-        <w:t xml:space="preserve">Pie chart showing the importance of </w:t>
-      </w:r>
-      <w:proofErr w:type="gramStart"/>
-      <w:r>
-        <w:t>materials</w:t>
+        <w:t>Pie chart showing the importance of materials</w:t>
       </w:r>
       <w:bookmarkEnd w:id="15"/>
-      <w:proofErr w:type="gramEnd"/>
       <w:r>
         <w:t xml:space="preserve"> </w:t>
       </w:r>
@@ -8330,14 +8306,9 @@
         <w:t xml:space="preserve">: </w:t>
       </w:r>
       <w:r>
-        <w:t xml:space="preserve">Pie chart showing respondents’ confidence about getting correct </w:t>
-      </w:r>
-      <w:proofErr w:type="gramStart"/>
-      <w:r>
-        <w:t>size</w:t>
+        <w:t>Pie chart showing respondents’ confidence about getting correct size</w:t>
       </w:r>
       <w:bookmarkEnd w:id="16"/>
-      <w:proofErr w:type="gramEnd"/>
       <w:r>
         <w:t xml:space="preserve"> </w:t>
       </w:r>
@@ -8501,14 +8472,9 @@
         <w:t>e</w:t>
       </w:r>
       <w:r>
-        <w:t xml:space="preserve">xperience with the online size recommendation </w:t>
-      </w:r>
-      <w:proofErr w:type="gramStart"/>
-      <w:r>
-        <w:t>systems</w:t>
+        <w:t>xperience with the online size recommendation systems</w:t>
       </w:r>
       <w:bookmarkEnd w:id="17"/>
-      <w:proofErr w:type="gramEnd"/>
     </w:p>
     <w:p>
       <w:pPr>
@@ -8601,14 +8567,9 @@
         <w:t>Pie chart showing respondents’ preference about a s</w:t>
       </w:r>
       <w:r>
-        <w:t xml:space="preserve">ize recommending </w:t>
-      </w:r>
-      <w:proofErr w:type="gramStart"/>
-      <w:r>
-        <w:t>application</w:t>
+        <w:t>ize recommending application</w:t>
       </w:r>
       <w:bookmarkEnd w:id="18"/>
-      <w:proofErr w:type="gramEnd"/>
     </w:p>
     <w:p/>
     <w:p/>
@@ -8696,21 +8657,7 @@
         <w:rPr>
           <w:rFonts w:ascii="Times New Roman" w:hAnsi="Times New Roman" w:cs="Times New Roman"/>
         </w:rPr>
-        <w:t xml:space="preserve">However, this technique of using the survey data </w:t>
-      </w:r>
-      <w:proofErr w:type="gramStart"/>
-      <w:r>
-        <w:rPr>
-          <w:rFonts w:ascii="Times New Roman" w:hAnsi="Times New Roman" w:cs="Times New Roman"/>
-        </w:rPr>
-        <w:t>did not succeed</w:t>
-      </w:r>
-      <w:proofErr w:type="gramEnd"/>
-      <w:r>
-        <w:rPr>
-          <w:rFonts w:ascii="Times New Roman" w:hAnsi="Times New Roman" w:cs="Times New Roman"/>
-        </w:rPr>
-        <w:t xml:space="preserve"> because</w:t>
+        <w:t>However, this technique of using the survey data did not succeed because</w:t>
       </w:r>
       <w:r>
         <w:rPr>
@@ -8842,14 +8789,9 @@
         <w:t>s</w:t>
       </w:r>
       <w:r>
-        <w:t xml:space="preserve"> for the specific </w:t>
-      </w:r>
-      <w:proofErr w:type="gramStart"/>
-      <w:r>
-        <w:t>materials</w:t>
+        <w:t xml:space="preserve"> for the specific materials</w:t>
       </w:r>
       <w:bookmarkEnd w:id="19"/>
-      <w:proofErr w:type="gramEnd"/>
     </w:p>
     <w:p/>
     <w:p/>
@@ -9496,14 +9438,9 @@
         <w:fldChar w:fldCharType="end"/>
       </w:r>
       <w:r>
-        <w:t xml:space="preserve">: Use Case </w:t>
-      </w:r>
-      <w:proofErr w:type="gramStart"/>
-      <w:r>
-        <w:t>diagram</w:t>
+        <w:t>: Use Case diagram</w:t>
       </w:r>
       <w:bookmarkEnd w:id="24"/>
-      <w:proofErr w:type="gramEnd"/>
     </w:p>
     <w:p/>
     <w:p>
@@ -9691,7 +9628,6 @@
         </w:rPr>
         <w:t xml:space="preserve"> stock availability </w:t>
       </w:r>
-      <w:proofErr w:type="gramStart"/>
       <w:r>
         <w:rPr>
           <w:rFonts w:ascii="Times New Roman" w:hAnsi="Times New Roman" w:cs="Times New Roman"/>
@@ -9702,14 +9638,7 @@
         <w:rPr>
           <w:rFonts w:ascii="Times New Roman" w:hAnsi="Times New Roman" w:cs="Times New Roman"/>
         </w:rPr>
-        <w:t>also</w:t>
-      </w:r>
-      <w:proofErr w:type="gramEnd"/>
-      <w:r>
-        <w:rPr>
-          <w:rFonts w:ascii="Times New Roman" w:hAnsi="Times New Roman" w:cs="Times New Roman"/>
-        </w:rPr>
-        <w:t xml:space="preserve"> when making the</w:t>
+        <w:t>also when making the</w:t>
       </w:r>
       <w:r>
         <w:rPr>
@@ -10616,15 +10545,7 @@
         <w:fldChar w:fldCharType="end"/>
       </w:r>
       <w:r>
-        <w:t xml:space="preserve">: Code set of </w:t>
-      </w:r>
-      <w:proofErr w:type="gramStart"/>
-      <w:r>
-        <w:t>user</w:t>
-      </w:r>
-      <w:proofErr w:type="gramEnd"/>
-      <w:r>
-        <w:t xml:space="preserve"> authentication</w:t>
+        <w:t>: Code set of user authentication</w:t>
       </w:r>
       <w:bookmarkEnd w:id="29"/>
     </w:p>
@@ -10876,7 +10797,19 @@
         <w:rPr>
           <w:rFonts w:ascii="Times New Roman" w:hAnsi="Times New Roman" w:cs="Times New Roman"/>
         </w:rPr>
-        <w:t>A Mobile phone (Android/ iOS) and a computer that has accessed to Wi-Fi and has</w:t>
+        <w:t>A Mobile phone (Android</w:t>
+      </w:r>
+      <w:r>
+        <w:rPr>
+          <w:rFonts w:ascii="Times New Roman" w:hAnsi="Times New Roman" w:cs="Times New Roman"/>
+        </w:rPr>
+        <w:t xml:space="preserve"> preferred</w:t>
+      </w:r>
+      <w:r>
+        <w:rPr>
+          <w:rFonts w:ascii="Times New Roman" w:hAnsi="Times New Roman" w:cs="Times New Roman"/>
+        </w:rPr>
+        <w:t>) and a computer that has accessed to Wi-Fi and has</w:t>
       </w:r>
       <w:r>
         <w:rPr>
@@ -11071,21 +11004,7 @@
         <w:rPr>
           <w:rFonts w:ascii="Times New Roman" w:hAnsi="Times New Roman" w:cs="Times New Roman"/>
         </w:rPr>
-        <w:t xml:space="preserve"> Since the development machine would be the remote server and </w:t>
-      </w:r>
-      <w:proofErr w:type="gramStart"/>
-      <w:r>
-        <w:rPr>
-          <w:rFonts w:ascii="Times New Roman" w:hAnsi="Times New Roman" w:cs="Times New Roman"/>
-        </w:rPr>
-        <w:t>have to</w:t>
-      </w:r>
-      <w:proofErr w:type="gramEnd"/>
-      <w:r>
-        <w:rPr>
-          <w:rFonts w:ascii="Times New Roman" w:hAnsi="Times New Roman" w:cs="Times New Roman"/>
-        </w:rPr>
-        <w:t xml:space="preserve"> use its IPv4 </w:t>
+        <w:t xml:space="preserve"> Since the development machine would be the remote server and have to use its IPv4 </w:t>
       </w:r>
       <w:r>
         <w:rPr>
@@ -13451,14 +13370,9 @@
         <w:t>test</w:t>
       </w:r>
       <w:r>
-        <w:t xml:space="preserve"> HTTP </w:t>
-      </w:r>
-      <w:proofErr w:type="gramStart"/>
-      <w:r>
-        <w:t>requests</w:t>
+        <w:t xml:space="preserve"> HTTP requests</w:t>
       </w:r>
       <w:bookmarkEnd w:id="47"/>
-      <w:proofErr w:type="gramEnd"/>
     </w:p>
     <w:p>
       <w:pPr>
@@ -13693,14 +13607,9 @@
         <w:t xml:space="preserve"> test post requests</w:t>
       </w:r>
       <w:r>
-        <w:t xml:space="preserve"> are being </w:t>
-      </w:r>
-      <w:proofErr w:type="gramStart"/>
-      <w:r>
-        <w:t>updated</w:t>
+        <w:t xml:space="preserve"> are being updated</w:t>
       </w:r>
       <w:bookmarkEnd w:id="48"/>
-      <w:proofErr w:type="gramEnd"/>
     </w:p>
     <w:p>
       <w:pPr>
@@ -14397,7 +14306,6 @@
         <w:t xml:space="preserve"> react-native link react-native-gesture-handler react-native-screens react-native-</w:t>
       </w:r>
       <w:proofErr w:type="spellStart"/>
-      <w:proofErr w:type="gramStart"/>
       <w:r>
         <w:rPr>
           <w:rFonts w:ascii="Times New Roman" w:hAnsi="Times New Roman" w:cs="Times New Roman"/>
@@ -14405,7 +14313,6 @@
         <w:t>svg</w:t>
       </w:r>
       <w:proofErr w:type="spellEnd"/>
-      <w:proofErr w:type="gramEnd"/>
     </w:p>
     <w:p>
       <w:pPr>
@@ -14471,14 +14378,12 @@
         </w:rPr>
         <w:t xml:space="preserve">react-native-screens </w:t>
       </w:r>
-      <w:proofErr w:type="gramStart"/>
       <w:r>
         <w:rPr>
           <w:rFonts w:ascii="Times New Roman" w:hAnsi="Times New Roman" w:cs="Times New Roman"/>
         </w:rPr>
         <w:t>library</w:t>
       </w:r>
-      <w:proofErr w:type="gramEnd"/>
     </w:p>
     <w:p>
       <w:pPr>
@@ -14889,14 +14794,9 @@
         <w:t xml:space="preserve"> UI</w:t>
       </w:r>
       <w:r>
-        <w:t xml:space="preserve"> of the user feedback </w:t>
-      </w:r>
-      <w:proofErr w:type="gramStart"/>
-      <w:r>
-        <w:t>page</w:t>
+        <w:t xml:space="preserve"> of the user feedback page</w:t>
       </w:r>
       <w:bookmarkEnd w:id="52"/>
-      <w:proofErr w:type="gramEnd"/>
     </w:p>
     <w:p>
       <w:pPr>
@@ -17165,7 +17065,7 @@
 </file>
 
 <file path=word/endnotes.xml><?xml version="1.0" encoding="utf-8"?>
-<w:endnotes xmlns:wpc="http://schemas.microsoft.com/office/word/2010/wordprocessingCanvas" xmlns:cx="http://schemas.microsoft.com/office/drawing/2014/chartex" xmlns:cx1="http://schemas.microsoft.com/office/drawing/2015/9/8/chartex" xmlns:cx2="http://schemas.microsoft.com/office/drawing/2015/10/21/chartex" xmlns:cx3="http://schemas.microsoft.com/office/drawing/2016/5/9/chartex" xmlns:cx4="http://schemas.microsoft.com/office/drawing/2016/5/10/chartex" xmlns:cx5="http://schemas.microsoft.com/office/drawing/2016/5/11/chartex" xmlns:cx6="http://schemas.microsoft.com/office/drawing/2016/5/12/chartex" xmlns:cx7="http://schemas.microsoft.com/office/drawing/2016/5/13/chartex" xmlns:cx8="http://schemas.microsoft.com/office/drawing/2016/5/14/chartex" xmlns:mc="http://schemas.openxmlformats.org/markup-compatibility/2006" xmlns:aink="http://schemas.microsoft.com/office/drawing/2016/ink" xmlns:am3d="http://schemas.microsoft.com/office/drawing/2017/model3d" xmlns:o="urn:schemas-microsoft-com:office:office" xmlns:oel="http://schemas.microsoft.com/office/2019/extlst" xmlns:r="http://schemas.openxmlformats.org/officeDocument/2006/relationships" xmlns:m="http://schemas.openxmlformats.org/officeDocument/2006/math" xmlns:v="urn:schemas-microsoft-com:vml" xmlns:wp14="http://schemas.microsoft.com/office/word/2010/wordprocessingDrawing" xmlns:wp="http://schemas.openxmlformats.org/drawingml/2006/wordprocessingDrawing" xmlns:w10="urn:schemas-microsoft-com:office:word" xmlns:w="http://schemas.openxmlformats.org/wordprocessingml/2006/main" xmlns:w14="http://schemas.microsoft.com/office/word/2010/wordml" xmlns:w15="http://schemas.microsoft.com/office/word/2012/wordml" xmlns:w16cex="http://schemas.microsoft.com/office/word/2018/wordml/cex" xmlns:w16cid="http://schemas.microsoft.com/office/word/2016/wordml/cid" xmlns:w16="http://schemas.microsoft.com/office/word/2018/wordml" xmlns:w16sdtdh="http://schemas.microsoft.com/office/word/2020/wordml/sdtdatahash" xmlns:w16se="http://schemas.microsoft.com/office/word/2015/wordml/symex" xmlns:wpg="http://schemas.microsoft.com/office/word/2010/wordprocessingGroup" xmlns:wpi="http://schemas.microsoft.com/office/word/2010/wordprocessingInk" xmlns:wne="http://schemas.microsoft.com/office/word/2006/wordml" xmlns:wps="http://schemas.microsoft.com/office/word/2010/wordprocessingShape" mc:Ignorable="w14 w15 w16se w16cid w16 w16cex w16sdtdh wp14">
+<w:endnotes xmlns:wpc="http://schemas.microsoft.com/office/word/2010/wordprocessingCanvas" xmlns:cx="http://schemas.microsoft.com/office/drawing/2014/chartex" xmlns:cx1="http://schemas.microsoft.com/office/drawing/2015/9/8/chartex" xmlns:cx2="http://schemas.microsoft.com/office/drawing/2015/10/21/chartex" xmlns:cx3="http://schemas.microsoft.com/office/drawing/2016/5/9/chartex" xmlns:cx4="http://schemas.microsoft.com/office/drawing/2016/5/10/chartex" xmlns:cx5="http://schemas.microsoft.com/office/drawing/2016/5/11/chartex" xmlns:cx6="http://schemas.microsoft.com/office/drawing/2016/5/12/chartex" xmlns:cx7="http://schemas.microsoft.com/office/drawing/2016/5/13/chartex" xmlns:cx8="http://schemas.microsoft.com/office/drawing/2016/5/14/chartex" xmlns:mc="http://schemas.openxmlformats.org/markup-compatibility/2006" xmlns:aink="http://schemas.microsoft.com/office/drawing/2016/ink" xmlns:am3d="http://schemas.microsoft.com/office/drawing/2017/model3d" xmlns:o="urn:schemas-microsoft-com:office:office" xmlns:oel="http://schemas.microsoft.com/office/2019/extlst" xmlns:r="http://schemas.openxmlformats.org/officeDocument/2006/relationships" xmlns:m="http://schemas.openxmlformats.org/officeDocument/2006/math" xmlns:v="urn:schemas-microsoft-com:vml" xmlns:wp14="http://schemas.microsoft.com/office/word/2010/wordprocessingDrawing" xmlns:wp="http://schemas.openxmlformats.org/drawingml/2006/wordprocessingDrawing" xmlns:w10="urn:schemas-microsoft-com:office:word" xmlns:w="http://schemas.openxmlformats.org/wordprocessingml/2006/main" xmlns:w14="http://schemas.microsoft.com/office/word/2010/wordml" xmlns:w15="http://schemas.microsoft.com/office/word/2012/wordml" xmlns:w16cex="http://schemas.microsoft.com/office/word/2018/wordml/cex" xmlns:w16cid="http://schemas.microsoft.com/office/word/2016/wordml/cid" xmlns:w16="http://schemas.microsoft.com/office/word/2018/wordml" xmlns:w16du="http://schemas.microsoft.com/office/word/2023/wordml/word16du" xmlns:w16sdtdh="http://schemas.microsoft.com/office/word/2020/wordml/sdtdatahash" xmlns:w16se="http://schemas.microsoft.com/office/word/2015/wordml/symex" xmlns:wpg="http://schemas.microsoft.com/office/word/2010/wordprocessingGroup" xmlns:wpi="http://schemas.microsoft.com/office/word/2010/wordprocessingInk" xmlns:wne="http://schemas.microsoft.com/office/word/2006/wordml" xmlns:wps="http://schemas.microsoft.com/office/word/2010/wordprocessingShape" mc:Ignorable="w14 w15 w16se w16cid w16 w16cex w16sdtdh w16du wp14">
   <w:endnote w:type="separator" w:id="-1">
     <w:p>
       <w:r>
@@ -17184,7 +17084,7 @@
 </file>
 
 <file path=word/footer1.xml><?xml version="1.0" encoding="utf-8"?>
-<w:ftr xmlns:wpc="http://schemas.microsoft.com/office/word/2010/wordprocessingCanvas" xmlns:cx="http://schemas.microsoft.com/office/drawing/2014/chartex" xmlns:cx1="http://schemas.microsoft.com/office/drawing/2015/9/8/chartex" xmlns:cx2="http://schemas.microsoft.com/office/drawing/2015/10/21/chartex" xmlns:cx3="http://schemas.microsoft.com/office/drawing/2016/5/9/chartex" xmlns:cx4="http://schemas.microsoft.com/office/drawing/2016/5/10/chartex" xmlns:cx5="http://schemas.microsoft.com/office/drawing/2016/5/11/chartex" xmlns:cx6="http://schemas.microsoft.com/office/drawing/2016/5/12/chartex" xmlns:cx7="http://schemas.microsoft.com/office/drawing/2016/5/13/chartex" xmlns:cx8="http://schemas.microsoft.com/office/drawing/2016/5/14/chartex" xmlns:mc="http://schemas.openxmlformats.org/markup-compatibility/2006" xmlns:aink="http://schemas.microsoft.com/office/drawing/2016/ink" xmlns:am3d="http://schemas.microsoft.com/office/drawing/2017/model3d" xmlns:o="urn:schemas-microsoft-com:office:office" xmlns:oel="http://schemas.microsoft.com/office/2019/extlst" xmlns:r="http://schemas.openxmlformats.org/officeDocument/2006/relationships" xmlns:m="http://schemas.openxmlformats.org/officeDocument/2006/math" xmlns:v="urn:schemas-microsoft-com:vml" xmlns:wp14="http://schemas.microsoft.com/office/word/2010/wordprocessingDrawing" xmlns:wp="http://schemas.openxmlformats.org/drawingml/2006/wordprocessingDrawing" xmlns:w10="urn:schemas-microsoft-com:office:word" xmlns:w="http://schemas.openxmlformats.org/wordprocessingml/2006/main" xmlns:w14="http://schemas.microsoft.com/office/word/2010/wordml" xmlns:w15="http://schemas.microsoft.com/office/word/2012/wordml" xmlns:w16cex="http://schemas.microsoft.com/office/word/2018/wordml/cex" xmlns:w16cid="http://schemas.microsoft.com/office/word/2016/wordml/cid" xmlns:w16="http://schemas.microsoft.com/office/word/2018/wordml" xmlns:w16sdtdh="http://schemas.microsoft.com/office/word/2020/wordml/sdtdatahash" xmlns:w16se="http://schemas.microsoft.com/office/word/2015/wordml/symex" xmlns:wpg="http://schemas.microsoft.com/office/word/2010/wordprocessingGroup" xmlns:wpi="http://schemas.microsoft.com/office/word/2010/wordprocessingInk" xmlns:wne="http://schemas.microsoft.com/office/word/2006/wordml" xmlns:wps="http://schemas.microsoft.com/office/word/2010/wordprocessingShape" mc:Ignorable="w14 w15 w16se w16cid w16 w16cex w16sdtdh wp14">
+<w:ftr xmlns:wpc="http://schemas.microsoft.com/office/word/2010/wordprocessingCanvas" xmlns:cx="http://schemas.microsoft.com/office/drawing/2014/chartex" xmlns:cx1="http://schemas.microsoft.com/office/drawing/2015/9/8/chartex" xmlns:cx2="http://schemas.microsoft.com/office/drawing/2015/10/21/chartex" xmlns:cx3="http://schemas.microsoft.com/office/drawing/2016/5/9/chartex" xmlns:cx4="http://schemas.microsoft.com/office/drawing/2016/5/10/chartex" xmlns:cx5="http://schemas.microsoft.com/office/drawing/2016/5/11/chartex" xmlns:cx6="http://schemas.microsoft.com/office/drawing/2016/5/12/chartex" xmlns:cx7="http://schemas.microsoft.com/office/drawing/2016/5/13/chartex" xmlns:cx8="http://schemas.microsoft.com/office/drawing/2016/5/14/chartex" xmlns:mc="http://schemas.openxmlformats.org/markup-compatibility/2006" xmlns:aink="http://schemas.microsoft.com/office/drawing/2016/ink" xmlns:am3d="http://schemas.microsoft.com/office/drawing/2017/model3d" xmlns:o="urn:schemas-microsoft-com:office:office" xmlns:oel="http://schemas.microsoft.com/office/2019/extlst" xmlns:r="http://schemas.openxmlformats.org/officeDocument/2006/relationships" xmlns:m="http://schemas.openxmlformats.org/officeDocument/2006/math" xmlns:v="urn:schemas-microsoft-com:vml" xmlns:wp14="http://schemas.microsoft.com/office/word/2010/wordprocessingDrawing" xmlns:wp="http://schemas.openxmlformats.org/drawingml/2006/wordprocessingDrawing" xmlns:w10="urn:schemas-microsoft-com:office:word" xmlns:w="http://schemas.openxmlformats.org/wordprocessingml/2006/main" xmlns:w14="http://schemas.microsoft.com/office/word/2010/wordml" xmlns:w15="http://schemas.microsoft.com/office/word/2012/wordml" xmlns:w16cex="http://schemas.microsoft.com/office/word/2018/wordml/cex" xmlns:w16cid="http://schemas.microsoft.com/office/word/2016/wordml/cid" xmlns:w16="http://schemas.microsoft.com/office/word/2018/wordml" xmlns:w16du="http://schemas.microsoft.com/office/word/2023/wordml/word16du" xmlns:w16sdtdh="http://schemas.microsoft.com/office/word/2020/wordml/sdtdatahash" xmlns:w16se="http://schemas.microsoft.com/office/word/2015/wordml/symex" xmlns:wpg="http://schemas.microsoft.com/office/word/2010/wordprocessingGroup" xmlns:wpi="http://schemas.microsoft.com/office/word/2010/wordprocessingInk" xmlns:wne="http://schemas.microsoft.com/office/word/2006/wordml" xmlns:wps="http://schemas.microsoft.com/office/word/2010/wordprocessingShape" mc:Ignorable="w14 w15 w16se w16cid w16 w16cex w16sdtdh w16du wp14">
   <w:sdt>
     <w:sdtPr>
       <w:id w:val="1486353551"/>
@@ -17237,7 +17137,7 @@
 </file>
 
 <file path=word/footnotes.xml><?xml version="1.0" encoding="utf-8"?>
-<w:footnotes xmlns:wpc="http://schemas.microsoft.com/office/word/2010/wordprocessingCanvas" xmlns:cx="http://schemas.microsoft.com/office/drawing/2014/chartex" xmlns:cx1="http://schemas.microsoft.com/office/drawing/2015/9/8/chartex" xmlns:cx2="http://schemas.microsoft.com/office/drawing/2015/10/21/chartex" xmlns:cx3="http://schemas.microsoft.com/office/drawing/2016/5/9/chartex" xmlns:cx4="http://schemas.microsoft.com/office/drawing/2016/5/10/chartex" xmlns:cx5="http://schemas.microsoft.com/office/drawing/2016/5/11/chartex" xmlns:cx6="http://schemas.microsoft.com/office/drawing/2016/5/12/chartex" xmlns:cx7="http://schemas.microsoft.com/office/drawing/2016/5/13/chartex" xmlns:cx8="http://schemas.microsoft.com/office/drawing/2016/5/14/chartex" xmlns:mc="http://schemas.openxmlformats.org/markup-compatibility/2006" xmlns:aink="http://schemas.microsoft.com/office/drawing/2016/ink" xmlns:am3d="http://schemas.microsoft.com/office/drawing/2017/model3d" xmlns:o="urn:schemas-microsoft-com:office:office" xmlns:oel="http://schemas.microsoft.com/office/2019/extlst" xmlns:r="http://schemas.openxmlformats.org/officeDocument/2006/relationships" xmlns:m="http://schemas.openxmlformats.org/officeDocument/2006/math" xmlns:v="urn:schemas-microsoft-com:vml" xmlns:wp14="http://schemas.microsoft.com/office/word/2010/wordprocessingDrawing" xmlns:wp="http://schemas.openxmlformats.org/drawingml/2006/wordprocessingDrawing" xmlns:w10="urn:schemas-microsoft-com:office:word" xmlns:w="http://schemas.openxmlformats.org/wordprocessingml/2006/main" xmlns:w14="http://schemas.microsoft.com/office/word/2010/wordml" xmlns:w15="http://schemas.microsoft.com/office/word/2012/wordml" xmlns:w16cex="http://schemas.microsoft.com/office/word/2018/wordml/cex" xmlns:w16cid="http://schemas.microsoft.com/office/word/2016/wordml/cid" xmlns:w16="http://schemas.microsoft.com/office/word/2018/wordml" xmlns:w16sdtdh="http://schemas.microsoft.com/office/word/2020/wordml/sdtdatahash" xmlns:w16se="http://schemas.microsoft.com/office/word/2015/wordml/symex" xmlns:wpg="http://schemas.microsoft.com/office/word/2010/wordprocessingGroup" xmlns:wpi="http://schemas.microsoft.com/office/word/2010/wordprocessingInk" xmlns:wne="http://schemas.microsoft.com/office/word/2006/wordml" xmlns:wps="http://schemas.microsoft.com/office/word/2010/wordprocessingShape" mc:Ignorable="w14 w15 w16se w16cid w16 w16cex w16sdtdh wp14">
+<w:footnotes xmlns:wpc="http://schemas.microsoft.com/office/word/2010/wordprocessingCanvas" xmlns:cx="http://schemas.microsoft.com/office/drawing/2014/chartex" xmlns:cx1="http://schemas.microsoft.com/office/drawing/2015/9/8/chartex" xmlns:cx2="http://schemas.microsoft.com/office/drawing/2015/10/21/chartex" xmlns:cx3="http://schemas.microsoft.com/office/drawing/2016/5/9/chartex" xmlns:cx4="http://schemas.microsoft.com/office/drawing/2016/5/10/chartex" xmlns:cx5="http://schemas.microsoft.com/office/drawing/2016/5/11/chartex" xmlns:cx6="http://schemas.microsoft.com/office/drawing/2016/5/12/chartex" xmlns:cx7="http://schemas.microsoft.com/office/drawing/2016/5/13/chartex" xmlns:cx8="http://schemas.microsoft.com/office/drawing/2016/5/14/chartex" xmlns:mc="http://schemas.openxmlformats.org/markup-compatibility/2006" xmlns:aink="http://schemas.microsoft.com/office/drawing/2016/ink" xmlns:am3d="http://schemas.microsoft.com/office/drawing/2017/model3d" xmlns:o="urn:schemas-microsoft-com:office:office" xmlns:oel="http://schemas.microsoft.com/office/2019/extlst" xmlns:r="http://schemas.openxmlformats.org/officeDocument/2006/relationships" xmlns:m="http://schemas.openxmlformats.org/officeDocument/2006/math" xmlns:v="urn:schemas-microsoft-com:vml" xmlns:wp14="http://schemas.microsoft.com/office/word/2010/wordprocessingDrawing" xmlns:wp="http://schemas.openxmlformats.org/drawingml/2006/wordprocessingDrawing" xmlns:w10="urn:schemas-microsoft-com:office:word" xmlns:w="http://schemas.openxmlformats.org/wordprocessingml/2006/main" xmlns:w14="http://schemas.microsoft.com/office/word/2010/wordml" xmlns:w15="http://schemas.microsoft.com/office/word/2012/wordml" xmlns:w16cex="http://schemas.microsoft.com/office/word/2018/wordml/cex" xmlns:w16cid="http://schemas.microsoft.com/office/word/2016/wordml/cid" xmlns:w16="http://schemas.microsoft.com/office/word/2018/wordml" xmlns:w16du="http://schemas.microsoft.com/office/word/2023/wordml/word16du" xmlns:w16sdtdh="http://schemas.microsoft.com/office/word/2020/wordml/sdtdatahash" xmlns:w16se="http://schemas.microsoft.com/office/word/2015/wordml/symex" xmlns:wpg="http://schemas.microsoft.com/office/word/2010/wordprocessingGroup" xmlns:wpi="http://schemas.microsoft.com/office/word/2010/wordprocessingInk" xmlns:wne="http://schemas.microsoft.com/office/word/2006/wordml" xmlns:wps="http://schemas.microsoft.com/office/word/2010/wordprocessingShape" mc:Ignorable="w14 w15 w16se w16cid w16 w16cex w16sdtdh w16du wp14">
   <w:footnote w:type="separator" w:id="-1">
     <w:p>
       <w:r>
@@ -17256,7 +17156,7 @@
 </file>
 
 <file path=word/header1.xml><?xml version="1.0" encoding="utf-8"?>
-<w:hdr xmlns:wpc="http://schemas.microsoft.com/office/word/2010/wordprocessingCanvas" xmlns:cx="http://schemas.microsoft.com/office/drawing/2014/chartex" xmlns:cx1="http://schemas.microsoft.com/office/drawing/2015/9/8/chartex" xmlns:cx2="http://schemas.microsoft.com/office/drawing/2015/10/21/chartex" xmlns:cx3="http://schemas.microsoft.com/office/drawing/2016/5/9/chartex" xmlns:cx4="http://schemas.microsoft.com/office/drawing/2016/5/10/chartex" xmlns:cx5="http://schemas.microsoft.com/office/drawing/2016/5/11/chartex" xmlns:cx6="http://schemas.microsoft.com/office/drawing/2016/5/12/chartex" xmlns:cx7="http://schemas.microsoft.com/office/drawing/2016/5/13/chartex" xmlns:cx8="http://schemas.microsoft.com/office/drawing/2016/5/14/chartex" xmlns:mc="http://schemas.openxmlformats.org/markup-compatibility/2006" xmlns:aink="http://schemas.microsoft.com/office/drawing/2016/ink" xmlns:am3d="http://schemas.microsoft.com/office/drawing/2017/model3d" xmlns:o="urn:schemas-microsoft-com:office:office" xmlns:oel="http://schemas.microsoft.com/office/2019/extlst" xmlns:r="http://schemas.openxmlformats.org/officeDocument/2006/relationships" xmlns:m="http://schemas.openxmlformats.org/officeDocument/2006/math" xmlns:v="urn:schemas-microsoft-com:vml" xmlns:wp14="http://schemas.microsoft.com/office/word/2010/wordprocessingDrawing" xmlns:wp="http://schemas.openxmlformats.org/drawingml/2006/wordprocessingDrawing" xmlns:w10="urn:schemas-microsoft-com:office:word" xmlns:w="http://schemas.openxmlformats.org/wordprocessingml/2006/main" xmlns:w14="http://schemas.microsoft.com/office/word/2010/wordml" xmlns:w15="http://schemas.microsoft.com/office/word/2012/wordml" xmlns:w16cex="http://schemas.microsoft.com/office/word/2018/wordml/cex" xmlns:w16cid="http://schemas.microsoft.com/office/word/2016/wordml/cid" xmlns:w16="http://schemas.microsoft.com/office/word/2018/wordml" xmlns:w16sdtdh="http://schemas.microsoft.com/office/word/2020/wordml/sdtdatahash" xmlns:w16se="http://schemas.microsoft.com/office/word/2015/wordml/symex" xmlns:wpg="http://schemas.microsoft.com/office/word/2010/wordprocessingGroup" xmlns:wpi="http://schemas.microsoft.com/office/word/2010/wordprocessingInk" xmlns:wne="http://schemas.microsoft.com/office/word/2006/wordml" xmlns:wps="http://schemas.microsoft.com/office/word/2010/wordprocessingShape" mc:Ignorable="w14 w15 w16se w16cid w16 w16cex w16sdtdh wp14">
+<w:hdr xmlns:wpc="http://schemas.microsoft.com/office/word/2010/wordprocessingCanvas" xmlns:cx="http://schemas.microsoft.com/office/drawing/2014/chartex" xmlns:cx1="http://schemas.microsoft.com/office/drawing/2015/9/8/chartex" xmlns:cx2="http://schemas.microsoft.com/office/drawing/2015/10/21/chartex" xmlns:cx3="http://schemas.microsoft.com/office/drawing/2016/5/9/chartex" xmlns:cx4="http://schemas.microsoft.com/office/drawing/2016/5/10/chartex" xmlns:cx5="http://schemas.microsoft.com/office/drawing/2016/5/11/chartex" xmlns:cx6="http://schemas.microsoft.com/office/drawing/2016/5/12/chartex" xmlns:cx7="http://schemas.microsoft.com/office/drawing/2016/5/13/chartex" xmlns:cx8="http://schemas.microsoft.com/office/drawing/2016/5/14/chartex" xmlns:mc="http://schemas.openxmlformats.org/markup-compatibility/2006" xmlns:aink="http://schemas.microsoft.com/office/drawing/2016/ink" xmlns:am3d="http://schemas.microsoft.com/office/drawing/2017/model3d" xmlns:o="urn:schemas-microsoft-com:office:office" xmlns:oel="http://schemas.microsoft.com/office/2019/extlst" xmlns:r="http://schemas.openxmlformats.org/officeDocument/2006/relationships" xmlns:m="http://schemas.openxmlformats.org/officeDocument/2006/math" xmlns:v="urn:schemas-microsoft-com:vml" xmlns:wp14="http://schemas.microsoft.com/office/word/2010/wordprocessingDrawing" xmlns:wp="http://schemas.openxmlformats.org/drawingml/2006/wordprocessingDrawing" xmlns:w10="urn:schemas-microsoft-com:office:word" xmlns:w="http://schemas.openxmlformats.org/wordprocessingml/2006/main" xmlns:w14="http://schemas.microsoft.com/office/word/2010/wordml" xmlns:w15="http://schemas.microsoft.com/office/word/2012/wordml" xmlns:w16cex="http://schemas.microsoft.com/office/word/2018/wordml/cex" xmlns:w16cid="http://schemas.microsoft.com/office/word/2016/wordml/cid" xmlns:w16="http://schemas.microsoft.com/office/word/2018/wordml" xmlns:w16du="http://schemas.microsoft.com/office/word/2023/wordml/word16du" xmlns:w16sdtdh="http://schemas.microsoft.com/office/word/2020/wordml/sdtdatahash" xmlns:w16se="http://schemas.microsoft.com/office/word/2015/wordml/symex" xmlns:wpg="http://schemas.microsoft.com/office/word/2010/wordprocessingGroup" xmlns:wpi="http://schemas.microsoft.com/office/word/2010/wordprocessingInk" xmlns:wne="http://schemas.microsoft.com/office/word/2006/wordml" xmlns:wps="http://schemas.microsoft.com/office/word/2010/wordprocessingShape" mc:Ignorable="w14 w15 w16se w16cid w16 w16cex w16sdtdh w16du wp14">
   <w:p>
     <w:pPr>
       <w:pStyle w:val="Header"/>
@@ -17346,7 +17246,7 @@
 </file>
 
 <file path=word/numbering.xml><?xml version="1.0" encoding="utf-8"?>
-<w:numbering xmlns:wpc="http://schemas.microsoft.com/office/word/2010/wordprocessingCanvas" xmlns:cx="http://schemas.microsoft.com/office/drawing/2014/chartex" xmlns:cx1="http://schemas.microsoft.com/office/drawing/2015/9/8/chartex" xmlns:cx2="http://schemas.microsoft.com/office/drawing/2015/10/21/chartex" xmlns:cx3="http://schemas.microsoft.com/office/drawing/2016/5/9/chartex" xmlns:cx4="http://schemas.microsoft.com/office/drawing/2016/5/10/chartex" xmlns:cx5="http://schemas.microsoft.com/office/drawing/2016/5/11/chartex" xmlns:cx6="http://schemas.microsoft.com/office/drawing/2016/5/12/chartex" xmlns:cx7="http://schemas.microsoft.com/office/drawing/2016/5/13/chartex" xmlns:cx8="http://schemas.microsoft.com/office/drawing/2016/5/14/chartex" xmlns:mc="http://schemas.openxmlformats.org/markup-compatibility/2006" xmlns:aink="http://schemas.microsoft.com/office/drawing/2016/ink" xmlns:am3d="http://schemas.microsoft.com/office/drawing/2017/model3d" xmlns:o="urn:schemas-microsoft-com:office:office" xmlns:oel="http://schemas.microsoft.com/office/2019/extlst" xmlns:r="http://schemas.openxmlformats.org/officeDocument/2006/relationships" xmlns:m="http://schemas.openxmlformats.org/officeDocument/2006/math" xmlns:v="urn:schemas-microsoft-com:vml" xmlns:wp14="http://schemas.microsoft.com/office/word/2010/wordprocessingDrawing" xmlns:wp="http://schemas.openxmlformats.org/drawingml/2006/wordprocessingDrawing" xmlns:w10="urn:schemas-microsoft-com:office:word" xmlns:w="http://schemas.openxmlformats.org/wordprocessingml/2006/main" xmlns:w14="http://schemas.microsoft.com/office/word/2010/wordml" xmlns:w15="http://schemas.microsoft.com/office/word/2012/wordml" xmlns:w16cex="http://schemas.microsoft.com/office/word/2018/wordml/cex" xmlns:w16cid="http://schemas.microsoft.com/office/word/2016/wordml/cid" xmlns:w16="http://schemas.microsoft.com/office/word/2018/wordml" xmlns:w16sdtdh="http://schemas.microsoft.com/office/word/2020/wordml/sdtdatahash" xmlns:w16se="http://schemas.microsoft.com/office/word/2015/wordml/symex" xmlns:wpg="http://schemas.microsoft.com/office/word/2010/wordprocessingGroup" xmlns:wpi="http://schemas.microsoft.com/office/word/2010/wordprocessingInk" xmlns:wne="http://schemas.microsoft.com/office/word/2006/wordml" xmlns:wps="http://schemas.microsoft.com/office/word/2010/wordprocessingShape" mc:Ignorable="w14 w15 w16se w16cid w16 w16cex w16sdtdh wp14">
+<w:numbering xmlns:wpc="http://schemas.microsoft.com/office/word/2010/wordprocessingCanvas" xmlns:cx="http://schemas.microsoft.com/office/drawing/2014/chartex" xmlns:cx1="http://schemas.microsoft.com/office/drawing/2015/9/8/chartex" xmlns:cx2="http://schemas.microsoft.com/office/drawing/2015/10/21/chartex" xmlns:cx3="http://schemas.microsoft.com/office/drawing/2016/5/9/chartex" xmlns:cx4="http://schemas.microsoft.com/office/drawing/2016/5/10/chartex" xmlns:cx5="http://schemas.microsoft.com/office/drawing/2016/5/11/chartex" xmlns:cx6="http://schemas.microsoft.com/office/drawing/2016/5/12/chartex" xmlns:cx7="http://schemas.microsoft.com/office/drawing/2016/5/13/chartex" xmlns:cx8="http://schemas.microsoft.com/office/drawing/2016/5/14/chartex" xmlns:mc="http://schemas.openxmlformats.org/markup-compatibility/2006" xmlns:aink="http://schemas.microsoft.com/office/drawing/2016/ink" xmlns:am3d="http://schemas.microsoft.com/office/drawing/2017/model3d" xmlns:o="urn:schemas-microsoft-com:office:office" xmlns:oel="http://schemas.microsoft.com/office/2019/extlst" xmlns:r="http://schemas.openxmlformats.org/officeDocument/2006/relationships" xmlns:m="http://schemas.openxmlformats.org/officeDocument/2006/math" xmlns:v="urn:schemas-microsoft-com:vml" xmlns:wp14="http://schemas.microsoft.com/office/word/2010/wordprocessingDrawing" xmlns:wp="http://schemas.openxmlformats.org/drawingml/2006/wordprocessingDrawing" xmlns:w10="urn:schemas-microsoft-com:office:word" xmlns:w="http://schemas.openxmlformats.org/wordprocessingml/2006/main" xmlns:w14="http://schemas.microsoft.com/office/word/2010/wordml" xmlns:w15="http://schemas.microsoft.com/office/word/2012/wordml" xmlns:w16cex="http://schemas.microsoft.com/office/word/2018/wordml/cex" xmlns:w16cid="http://schemas.microsoft.com/office/word/2016/wordml/cid" xmlns:w16="http://schemas.microsoft.com/office/word/2018/wordml" xmlns:w16du="http://schemas.microsoft.com/office/word/2023/wordml/word16du" xmlns:w16sdtdh="http://schemas.microsoft.com/office/word/2020/wordml/sdtdatahash" xmlns:w16se="http://schemas.microsoft.com/office/word/2015/wordml/symex" xmlns:wpg="http://schemas.microsoft.com/office/word/2010/wordprocessingGroup" xmlns:wpi="http://schemas.microsoft.com/office/word/2010/wordprocessingInk" xmlns:wne="http://schemas.microsoft.com/office/word/2006/wordml" xmlns:wps="http://schemas.microsoft.com/office/word/2010/wordprocessingShape" mc:Ignorable="w14 w15 w16se w16cid w16 w16cex w16sdtdh w16du wp14">
   <w:abstractNum w:abstractNumId="0" w15:restartNumberingAfterBreak="0">
     <w:nsid w:val="03533C27"/>
     <w:multiLevelType w:val="hybridMultilevel"/>
@@ -18995,7 +18895,7 @@
 </file>
 
 <file path=word/styles.xml><?xml version="1.0" encoding="utf-8"?>
-<w:styles xmlns:mc="http://schemas.openxmlformats.org/markup-compatibility/2006" xmlns:r="http://schemas.openxmlformats.org/officeDocument/2006/relationships" xmlns:w="http://schemas.openxmlformats.org/wordprocessingml/2006/main" xmlns:w14="http://schemas.microsoft.com/office/word/2010/wordml" xmlns:w15="http://schemas.microsoft.com/office/word/2012/wordml" xmlns:w16cex="http://schemas.microsoft.com/office/word/2018/wordml/cex" xmlns:w16cid="http://schemas.microsoft.com/office/word/2016/wordml/cid" xmlns:w16="http://schemas.microsoft.com/office/word/2018/wordml" xmlns:w16sdtdh="http://schemas.microsoft.com/office/word/2020/wordml/sdtdatahash" xmlns:w16se="http://schemas.microsoft.com/office/word/2015/wordml/symex" mc:Ignorable="w14 w15 w16se w16cid w16 w16cex w16sdtdh">
+<w:styles xmlns:mc="http://schemas.openxmlformats.org/markup-compatibility/2006" xmlns:r="http://schemas.openxmlformats.org/officeDocument/2006/relationships" xmlns:w="http://schemas.openxmlformats.org/wordprocessingml/2006/main" xmlns:w14="http://schemas.microsoft.com/office/word/2010/wordml" xmlns:w15="http://schemas.microsoft.com/office/word/2012/wordml" xmlns:w16cex="http://schemas.microsoft.com/office/word/2018/wordml/cex" xmlns:w16cid="http://schemas.microsoft.com/office/word/2016/wordml/cid" xmlns:w16="http://schemas.microsoft.com/office/word/2018/wordml" xmlns:w16du="http://schemas.microsoft.com/office/word/2023/wordml/word16du" xmlns:w16sdtdh="http://schemas.microsoft.com/office/word/2020/wordml/sdtdatahash" xmlns:w16se="http://schemas.microsoft.com/office/word/2015/wordml/symex" mc:Ignorable="w14 w15 w16se w16cid w16 w16cex w16sdtdh w16du">
   <w:docDefaults>
     <w:rPrDefault>
       <w:rPr>

</xml_diff>